<commit_message>
reset password and email process added.
</commit_message>
<xml_diff>
--- a/Register service API.docx
+++ b/Register service API.docx
@@ -7,14 +7,9 @@
       <w:r>
         <w:t xml:space="preserve">Base URL: </w:t>
       </w:r>
-      <w:hyperlink r:id="rId6" w:history="1">
-        <w:r>
-          <w:rPr>
-            <w:rStyle w:val="Hyperlink"/>
-          </w:rPr>
-          <w:t>https://e-commerce-f49e1.firebaseapp.com</w:t>
-        </w:r>
-      </w:hyperlink>
+      <w:r>
+        <w:t>https://us-central1-e-commerce-f49e1.cloudfunctions.net/app</w:t>
+      </w:r>
     </w:p>
     <w:p/>
     <w:p>
@@ -40,22 +35,38 @@
       <w:r>
         <w:t xml:space="preserve">Body Content: </w:t>
       </w:r>
-      <w:proofErr w:type="gramStart"/>
-      <w:r>
-        <w:rPr>
-          <w:sz w:val="19"/>
-          <w:szCs w:val="19"/>
-        </w:rPr>
-        <w:t>“</w:t>
-      </w:r>
-      <w:r>
-        <w:rPr>
-          <w:sz w:val="19"/>
-          <w:szCs w:val="19"/>
-        </w:rPr>
-        <w:t>{ FirstName</w:t>
-      </w:r>
-      <w:proofErr w:type="gramEnd"/>
+      <w:r>
+        <w:rPr>
+          <w:sz w:val="19"/>
+          <w:szCs w:val="19"/>
+        </w:rPr>
+        <w:t xml:space="preserve">“{ FirstName: </w:t>
+      </w:r>
+      <w:proofErr w:type="spellStart"/>
+      <w:r>
+        <w:rPr>
+          <w:sz w:val="19"/>
+          <w:szCs w:val="19"/>
+        </w:rPr>
+        <w:t>firstName</w:t>
+      </w:r>
+      <w:proofErr w:type="spellEnd"/>
+      <w:r>
+        <w:rPr>
+          <w:sz w:val="19"/>
+          <w:szCs w:val="19"/>
+        </w:rPr>
+        <w:t xml:space="preserve">, </w:t>
+      </w:r>
+      <w:proofErr w:type="spellStart"/>
+      <w:r>
+        <w:rPr>
+          <w:sz w:val="19"/>
+          <w:szCs w:val="19"/>
+        </w:rPr>
+        <w:t>LastName</w:t>
+      </w:r>
+      <w:proofErr w:type="spellEnd"/>
       <w:r>
         <w:rPr>
           <w:sz w:val="19"/>
@@ -69,7 +80,7 @@
           <w:sz w:val="19"/>
           <w:szCs w:val="19"/>
         </w:rPr>
-        <w:t>firstName</w:t>
+        <w:t>lastName</w:t>
       </w:r>
       <w:proofErr w:type="spellEnd"/>
       <w:r>
@@ -77,7 +88,7 @@
           <w:sz w:val="19"/>
           <w:szCs w:val="19"/>
         </w:rPr>
-        <w:t xml:space="preserve">, </w:t>
+        <w:t xml:space="preserve">, Email: </w:t>
       </w:r>
       <w:proofErr w:type="spellStart"/>
       <w:r>
@@ -85,86 +96,38 @@
           <w:sz w:val="19"/>
           <w:szCs w:val="19"/>
         </w:rPr>
+        <w:t>eMail</w:t>
+      </w:r>
+      <w:proofErr w:type="spellEnd"/>
+      <w:r>
+        <w:rPr>
+          <w:sz w:val="19"/>
+          <w:szCs w:val="19"/>
+        </w:rPr>
+        <w:t>, Password: password, Mobile: mobile }”</w:t>
+      </w:r>
+    </w:p>
+    <w:p>
+      <w:r>
+        <w:t>Sample Data: {</w:t>
+      </w:r>
+    </w:p>
+    <w:p>
+      <w:r>
+        <w:t xml:space="preserve">  "FirstName": "Manickam2",</w:t>
+      </w:r>
+    </w:p>
+    <w:p>
+      <w:r>
+        <w:t xml:space="preserve">  "</w:t>
+      </w:r>
+      <w:proofErr w:type="spellStart"/>
+      <w:r>
         <w:t>LastName</w:t>
       </w:r>
       <w:proofErr w:type="spellEnd"/>
       <w:r>
-        <w:rPr>
-          <w:sz w:val="19"/>
-          <w:szCs w:val="19"/>
-        </w:rPr>
-        <w:t xml:space="preserve">: </w:t>
-      </w:r>
-      <w:proofErr w:type="spellStart"/>
-      <w:r>
-        <w:rPr>
-          <w:sz w:val="19"/>
-          <w:szCs w:val="19"/>
-        </w:rPr>
-        <w:t>lastName</w:t>
-      </w:r>
-      <w:proofErr w:type="spellEnd"/>
-      <w:r>
-        <w:rPr>
-          <w:sz w:val="19"/>
-          <w:szCs w:val="19"/>
-        </w:rPr>
-        <w:t xml:space="preserve">, Email: </w:t>
-      </w:r>
-      <w:proofErr w:type="spellStart"/>
-      <w:r>
-        <w:rPr>
-          <w:sz w:val="19"/>
-          <w:szCs w:val="19"/>
-        </w:rPr>
-        <w:t>eMail</w:t>
-      </w:r>
-      <w:proofErr w:type="spellEnd"/>
-      <w:r>
-        <w:rPr>
-          <w:sz w:val="19"/>
-          <w:szCs w:val="19"/>
-        </w:rPr>
-        <w:t>, Password: password, Mobile: mobile }</w:t>
-      </w:r>
-      <w:r>
-        <w:rPr>
-          <w:sz w:val="19"/>
-          <w:szCs w:val="19"/>
-        </w:rPr>
-        <w:t>”</w:t>
-      </w:r>
-    </w:p>
-    <w:p>
-      <w:r>
-        <w:t xml:space="preserve">Sample Data: </w:t>
-      </w:r>
-      <w:r>
-        <w:t>{</w:t>
-      </w:r>
-    </w:p>
-    <w:p>
-      <w:r>
-        <w:t xml:space="preserve">  "FirstName": "Manickam2",</w:t>
-      </w:r>
-    </w:p>
-    <w:p>
-      <w:r>
-        <w:t xml:space="preserve">  "</w:t>
-      </w:r>
-      <w:proofErr w:type="spellStart"/>
-      <w:r>
-        <w:t>LastName</w:t>
-      </w:r>
-      <w:proofErr w:type="spellEnd"/>
-      <w:r>
-        <w:t>": "</w:t>
-      </w:r>
-      <w:r>
-        <w:t>G</w:t>
-      </w:r>
-      <w:r>
-        <w:t>",</w:t>
+        <w:t>": "G",</w:t>
       </w:r>
     </w:p>
     <w:p>
@@ -174,11 +137,6 @@
     </w:p>
     <w:p>
       <w:r>
-        <w:t xml:space="preserve">  "Password": "Password1",</w:t>
-      </w:r>
-    </w:p>
-    <w:p>
-      <w:r>
         <w:t xml:space="preserve">  "Mobile": "1234567890"</w:t>
       </w:r>
     </w:p>
@@ -198,16 +156,27 @@
         <w:t>: 200 Ok</w:t>
       </w:r>
     </w:p>
+    <w:p>
+      <w:r>
+        <w:t xml:space="preserve">Send </w:t>
+      </w:r>
+      <w:r>
+        <w:t>Welcome</w:t>
+      </w:r>
+      <w:r>
+        <w:t xml:space="preserve"> Email to user email.</w:t>
+      </w:r>
+      <w:bookmarkStart w:id="0" w:name="_GoBack"/>
+      <w:bookmarkEnd w:id="0"/>
+    </w:p>
+    <w:p/>
     <w:p/>
     <w:p>
       <w:pPr>
         <w:pStyle w:val="Heading2"/>
       </w:pPr>
       <w:r>
-        <w:t>Edit</w:t>
-      </w:r>
-      <w:r>
-        <w:t xml:space="preserve"> User:</w:t>
+        <w:t>Edit User:</w:t>
       </w:r>
     </w:p>
     <w:p/>
@@ -218,28 +187,45 @@
     </w:p>
     <w:p>
       <w:r>
-        <w:t>Http Action: “P</w:t>
-      </w:r>
-      <w:r>
-        <w:t>u</w:t>
-      </w:r>
-      <w:r>
-        <w:t>t”</w:t>
+        <w:t>Http Action: “Put”</w:t>
       </w:r>
     </w:p>
     <w:p>
       <w:r>
         <w:t xml:space="preserve">Body Content: </w:t>
       </w:r>
-      <w:proofErr w:type="gramStart"/>
-      <w:r>
-        <w:rPr>
-          <w:sz w:val="19"/>
-          <w:szCs w:val="19"/>
-        </w:rPr>
-        <w:t>“{ FirstName</w:t>
-      </w:r>
-      <w:proofErr w:type="gramEnd"/>
+      <w:r>
+        <w:rPr>
+          <w:sz w:val="19"/>
+          <w:szCs w:val="19"/>
+        </w:rPr>
+        <w:t xml:space="preserve">“{ FirstName: </w:t>
+      </w:r>
+      <w:proofErr w:type="spellStart"/>
+      <w:r>
+        <w:rPr>
+          <w:sz w:val="19"/>
+          <w:szCs w:val="19"/>
+        </w:rPr>
+        <w:t>firstName</w:t>
+      </w:r>
+      <w:proofErr w:type="spellEnd"/>
+      <w:r>
+        <w:rPr>
+          <w:sz w:val="19"/>
+          <w:szCs w:val="19"/>
+        </w:rPr>
+        <w:t xml:space="preserve">, </w:t>
+      </w:r>
+      <w:proofErr w:type="spellStart"/>
+      <w:r>
+        <w:rPr>
+          <w:sz w:val="19"/>
+          <w:szCs w:val="19"/>
+        </w:rPr>
+        <w:t>LastName</w:t>
+      </w:r>
+      <w:proofErr w:type="spellEnd"/>
       <w:r>
         <w:rPr>
           <w:sz w:val="19"/>
@@ -253,7 +239,7 @@
           <w:sz w:val="19"/>
           <w:szCs w:val="19"/>
         </w:rPr>
-        <w:t>firstName</w:t>
+        <w:t>lastName</w:t>
       </w:r>
       <w:proofErr w:type="spellEnd"/>
       <w:r>
@@ -261,7 +247,7 @@
           <w:sz w:val="19"/>
           <w:szCs w:val="19"/>
         </w:rPr>
-        <w:t xml:space="preserve">, </w:t>
+        <w:t xml:space="preserve">, Email: </w:t>
       </w:r>
       <w:proofErr w:type="spellStart"/>
       <w:r>
@@ -269,69 +255,37 @@
           <w:sz w:val="19"/>
           <w:szCs w:val="19"/>
         </w:rPr>
+        <w:t>eMail</w:t>
+      </w:r>
+      <w:proofErr w:type="spellEnd"/>
+      <w:r>
+        <w:rPr>
+          <w:sz w:val="19"/>
+          <w:szCs w:val="19"/>
+        </w:rPr>
+        <w:t>, Password: password, Mobile: mobile }”</w:t>
+      </w:r>
+    </w:p>
+    <w:p>
+      <w:r>
+        <w:t>Sample Data: {</w:t>
+      </w:r>
+    </w:p>
+    <w:p>
+      <w:r>
+        <w:t xml:space="preserve">  "FirstName": "Manickam2",</w:t>
+      </w:r>
+    </w:p>
+    <w:p>
+      <w:r>
+        <w:t xml:space="preserve">  "</w:t>
+      </w:r>
+      <w:proofErr w:type="spellStart"/>
+      <w:r>
         <w:t>LastName</w:t>
       </w:r>
       <w:proofErr w:type="spellEnd"/>
       <w:r>
-        <w:rPr>
-          <w:sz w:val="19"/>
-          <w:szCs w:val="19"/>
-        </w:rPr>
-        <w:t xml:space="preserve">: </w:t>
-      </w:r>
-      <w:proofErr w:type="spellStart"/>
-      <w:r>
-        <w:rPr>
-          <w:sz w:val="19"/>
-          <w:szCs w:val="19"/>
-        </w:rPr>
-        <w:t>lastName</w:t>
-      </w:r>
-      <w:proofErr w:type="spellEnd"/>
-      <w:r>
-        <w:rPr>
-          <w:sz w:val="19"/>
-          <w:szCs w:val="19"/>
-        </w:rPr>
-        <w:t xml:space="preserve">, Email: </w:t>
-      </w:r>
-      <w:proofErr w:type="spellStart"/>
-      <w:r>
-        <w:rPr>
-          <w:sz w:val="19"/>
-          <w:szCs w:val="19"/>
-        </w:rPr>
-        <w:t>eMail</w:t>
-      </w:r>
-      <w:proofErr w:type="spellEnd"/>
-      <w:r>
-        <w:rPr>
-          <w:sz w:val="19"/>
-          <w:szCs w:val="19"/>
-        </w:rPr>
-        <w:t>, Password: password, Mobile: mobile }”</w:t>
-      </w:r>
-    </w:p>
-    <w:p>
-      <w:r>
-        <w:t>Sample Data: {</w:t>
-      </w:r>
-    </w:p>
-    <w:p>
-      <w:r>
-        <w:t xml:space="preserve">  "FirstName": "Manickam2",</w:t>
-      </w:r>
-    </w:p>
-    <w:p>
-      <w:r>
-        <w:t xml:space="preserve">  "</w:t>
-      </w:r>
-      <w:proofErr w:type="spellStart"/>
-      <w:r>
-        <w:t>LastName</w:t>
-      </w:r>
-      <w:proofErr w:type="spellEnd"/>
-      <w:r>
         <w:t>": "G",</w:t>
       </w:r>
     </w:p>
@@ -347,12 +301,12 @@
     </w:p>
     <w:p>
       <w:r>
+        <w:lastRenderedPageBreak/>
         <w:t xml:space="preserve">  "Mobile": "1234567890"</w:t>
       </w:r>
     </w:p>
     <w:p>
       <w:r>
-        <w:lastRenderedPageBreak/>
         <w:t>}</w:t>
       </w:r>
     </w:p>
@@ -367,39 +321,18 @@
         <w:pStyle w:val="Heading2"/>
       </w:pPr>
       <w:r>
-        <w:t>Get</w:t>
-      </w:r>
-      <w:r>
-        <w:t xml:space="preserve"> User</w:t>
-      </w:r>
-      <w:r>
-        <w:t>s</w:t>
-      </w:r>
-      <w:r>
-        <w:t>:</w:t>
+        <w:t>Get Users:</w:t>
       </w:r>
     </w:p>
     <w:p/>
     <w:p>
       <w:r>
-        <w:t>API: “/user</w:t>
-      </w:r>
-      <w:r>
-        <w:t>s</w:t>
-      </w:r>
-      <w:r>
-        <w:t>”</w:t>
-      </w:r>
-    </w:p>
-    <w:p>
-      <w:r>
-        <w:t>Http Action: “</w:t>
-      </w:r>
-      <w:r>
-        <w:t>Get</w:t>
-      </w:r>
-      <w:r>
-        <w:t>”</w:t>
+        <w:t>API: “/users”</w:t>
+      </w:r>
+    </w:p>
+    <w:p>
+      <w:r>
+        <w:t>Http Action: “Get”</w:t>
       </w:r>
     </w:p>
     <w:p>
@@ -457,43 +390,260 @@
         <w:t>{"manickam002gmailcom":{"Email":"manickam002@gmail.com","FirstName":"Manickam-Abc","LastName":"G","Mobile":"9698722217","Password":"Password1"},"manickam003mailcom":{"Email":"manickam003@mail.com","FirstName":"Manickam3","LastName":"G","Mobile":"1234567890","Password":"Password1"}}</w:t>
       </w:r>
     </w:p>
-    <w:p>
-      <w:bookmarkStart w:id="0" w:name="_GoBack"/>
-      <w:bookmarkEnd w:id="0"/>
-    </w:p>
+    <w:p/>
     <w:p>
       <w:pPr>
         <w:pStyle w:val="Heading2"/>
+        <w:rPr>
+          <w:b/>
+          <w:bCs/>
+        </w:rPr>
       </w:pPr>
       <w:r>
-        <w:t>Validate</w:t>
-      </w:r>
-      <w:r>
-        <w:t xml:space="preserve"> User:</w:t>
+        <w:rPr>
+          <w:b/>
+          <w:bCs/>
+        </w:rPr>
+        <w:t>Validate User:</w:t>
+      </w:r>
+    </w:p>
+    <w:p>
+      <w:pPr>
+        <w:rPr>
+          <w:b/>
+          <w:bCs/>
+        </w:rPr>
+      </w:pPr>
+    </w:p>
+    <w:p>
+      <w:pPr>
+        <w:rPr>
+          <w:b/>
+          <w:bCs/>
+        </w:rPr>
+      </w:pPr>
+      <w:r>
+        <w:rPr>
+          <w:b/>
+          <w:bCs/>
+        </w:rPr>
+        <w:t>API: “/</w:t>
+      </w:r>
+      <w:proofErr w:type="spellStart"/>
+      <w:r>
+        <w:rPr>
+          <w:b/>
+          <w:bCs/>
+        </w:rPr>
+        <w:t>validateuser</w:t>
+      </w:r>
+      <w:proofErr w:type="spellEnd"/>
+      <w:r>
+        <w:rPr>
+          <w:b/>
+          <w:bCs/>
+        </w:rPr>
+        <w:t>”</w:t>
+      </w:r>
+    </w:p>
+    <w:p>
+      <w:r>
+        <w:t>Http Action: “P</w:t>
+      </w:r>
+      <w:r>
+        <w:t>ost</w:t>
+      </w:r>
+      <w:r>
+        <w:t>”</w:t>
+      </w:r>
+    </w:p>
+    <w:p>
+      <w:r>
+        <w:t xml:space="preserve">Body Content: </w:t>
+      </w:r>
+      <w:r>
+        <w:rPr>
+          <w:sz w:val="19"/>
+          <w:szCs w:val="19"/>
+        </w:rPr>
+        <w:t xml:space="preserve">“{ </w:t>
+      </w:r>
+      <w:proofErr w:type="spellStart"/>
+      <w:r>
+        <w:rPr>
+          <w:sz w:val="19"/>
+          <w:szCs w:val="19"/>
+        </w:rPr>
+        <w:t>UserName</w:t>
+      </w:r>
+      <w:proofErr w:type="spellEnd"/>
+      <w:r>
+        <w:rPr>
+          <w:sz w:val="19"/>
+          <w:szCs w:val="19"/>
+        </w:rPr>
+        <w:t xml:space="preserve">: </w:t>
+      </w:r>
+      <w:proofErr w:type="spellStart"/>
+      <w:r>
+        <w:rPr>
+          <w:sz w:val="19"/>
+          <w:szCs w:val="19"/>
+        </w:rPr>
+        <w:t>u</w:t>
+      </w:r>
+      <w:r>
+        <w:rPr>
+          <w:sz w:val="19"/>
+          <w:szCs w:val="19"/>
+        </w:rPr>
+        <w:t>ser</w:t>
+      </w:r>
+      <w:r>
+        <w:rPr>
+          <w:sz w:val="19"/>
+          <w:szCs w:val="19"/>
+        </w:rPr>
+        <w:t>N</w:t>
+      </w:r>
+      <w:r>
+        <w:rPr>
+          <w:sz w:val="19"/>
+          <w:szCs w:val="19"/>
+        </w:rPr>
+        <w:t>ame</w:t>
+      </w:r>
+      <w:proofErr w:type="spellEnd"/>
+      <w:r>
+        <w:rPr>
+          <w:sz w:val="19"/>
+          <w:szCs w:val="19"/>
+        </w:rPr>
+        <w:t>, Password: password</w:t>
+      </w:r>
+      <w:r>
+        <w:rPr>
+          <w:sz w:val="19"/>
+          <w:szCs w:val="19"/>
+        </w:rPr>
+        <w:t xml:space="preserve"> </w:t>
+      </w:r>
+      <w:r>
+        <w:rPr>
+          <w:sz w:val="19"/>
+          <w:szCs w:val="19"/>
+        </w:rPr>
+        <w:t xml:space="preserve"> }”</w:t>
+      </w:r>
+    </w:p>
+    <w:p>
+      <w:r>
+        <w:t>Sample Data: {</w:t>
+      </w:r>
+    </w:p>
+    <w:p>
+      <w:r>
+        <w:t xml:space="preserve">  "</w:t>
+      </w:r>
+      <w:r>
+        <w:rPr>
+          <w:sz w:val="19"/>
+          <w:szCs w:val="19"/>
+        </w:rPr>
+        <w:t xml:space="preserve"> </w:t>
+      </w:r>
+      <w:proofErr w:type="spellStart"/>
+      <w:r>
+        <w:rPr>
+          <w:sz w:val="19"/>
+          <w:szCs w:val="19"/>
+        </w:rPr>
+        <w:t>UserName</w:t>
+      </w:r>
+      <w:proofErr w:type="spellEnd"/>
+      <w:r>
+        <w:t xml:space="preserve"> ": "manickam001@mail.com",</w:t>
+      </w:r>
+    </w:p>
+    <w:p>
+      <w:r>
+        <w:t xml:space="preserve">  "Password": "Password1"</w:t>
+      </w:r>
+    </w:p>
+    <w:p>
+      <w:r>
+        <w:t>}</w:t>
+      </w:r>
+    </w:p>
+    <w:p>
+      <w:r>
+        <w:t>Http Return: true / false</w:t>
       </w:r>
     </w:p>
     <w:p/>
     <w:p>
-      <w:r>
-        <w:t>API: “/user”</w:t>
-      </w:r>
-    </w:p>
-    <w:p>
-      <w:r>
-        <w:t>Http Action: “P</w:t>
-      </w:r>
-      <w:r>
-        <w:t>ost</w:t>
-      </w:r>
-      <w:r>
+      <w:pPr>
+        <w:pStyle w:val="Heading2"/>
+        <w:rPr>
+          <w:b/>
+          <w:bCs/>
+        </w:rPr>
+      </w:pPr>
+      <w:r>
+        <w:rPr>
+          <w:b/>
+          <w:bCs/>
+        </w:rPr>
+        <w:t>Validate User:</w:t>
+      </w:r>
+    </w:p>
+    <w:p>
+      <w:pPr>
+        <w:rPr>
+          <w:b/>
+          <w:bCs/>
+        </w:rPr>
+      </w:pPr>
+    </w:p>
+    <w:p>
+      <w:pPr>
+        <w:rPr>
+          <w:b/>
+          <w:bCs/>
+        </w:rPr>
+      </w:pPr>
+      <w:r>
+        <w:rPr>
+          <w:b/>
+          <w:bCs/>
+        </w:rPr>
+        <w:t>API: “</w:t>
+      </w:r>
+      <w:r>
+        <w:rPr>
+          <w:b/>
+          <w:bCs/>
+        </w:rPr>
+        <w:t>/user/reset</w:t>
+      </w:r>
+      <w:r>
+        <w:rPr>
+          <w:b/>
+          <w:bCs/>
+        </w:rPr>
         <w:t>”</w:t>
       </w:r>
     </w:p>
     <w:p>
       <w:r>
+        <w:t>Http Action: “Post”</w:t>
+      </w:r>
+    </w:p>
+    <w:p>
+      <w:r>
+        <w:lastRenderedPageBreak/>
         <w:t xml:space="preserve">Body Content: </w:t>
       </w:r>
-      <w:proofErr w:type="gramStart"/>
       <w:r>
         <w:rPr>
           <w:sz w:val="19"/>
@@ -510,7 +660,6 @@
         <w:t>UserName</w:t>
       </w:r>
       <w:proofErr w:type="spellEnd"/>
-      <w:proofErr w:type="gramEnd"/>
       <w:r>
         <w:rPr>
           <w:sz w:val="19"/>
@@ -553,7 +702,17 @@
           <w:sz w:val="19"/>
           <w:szCs w:val="19"/>
         </w:rPr>
-        <w:t>, Password: password</w:t>
+        <w:t xml:space="preserve"> }”</w:t>
+      </w:r>
+    </w:p>
+    <w:p>
+      <w:r>
+        <w:t>Sample Data: {</w:t>
+      </w:r>
+    </w:p>
+    <w:p>
+      <w:r>
+        <w:t xml:space="preserve">  "</w:t>
       </w:r>
       <w:r>
         <w:rPr>
@@ -562,30 +721,6 @@
         </w:rPr>
         <w:t xml:space="preserve"> </w:t>
       </w:r>
-      <w:r>
-        <w:rPr>
-          <w:sz w:val="19"/>
-          <w:szCs w:val="19"/>
-        </w:rPr>
-        <w:t xml:space="preserve"> }”</w:t>
-      </w:r>
-    </w:p>
-    <w:p>
-      <w:r>
-        <w:t>Sample Data: {</w:t>
-      </w:r>
-    </w:p>
-    <w:p>
-      <w:r>
-        <w:t xml:space="preserve">  "</w:t>
-      </w:r>
-      <w:r>
-        <w:rPr>
-          <w:sz w:val="19"/>
-          <w:szCs w:val="19"/>
-        </w:rPr>
-        <w:t xml:space="preserve"> </w:t>
-      </w:r>
       <w:proofErr w:type="spellStart"/>
       <w:r>
         <w:rPr>
@@ -596,15 +731,7 @@
       </w:r>
       <w:proofErr w:type="spellEnd"/>
       <w:r>
-        <w:t xml:space="preserve"> </w:t>
-      </w:r>
-      <w:r>
-        <w:t>": "manickam001@mail.com",</w:t>
-      </w:r>
-    </w:p>
-    <w:p>
-      <w:r>
-        <w:t xml:space="preserve">  "Password": "Password1"</w:t>
+        <w:t xml:space="preserve"> ": "manickam001@mail.com",</w:t>
       </w:r>
     </w:p>
     <w:p>
@@ -617,7 +744,19 @@
         <w:t xml:space="preserve">Http Return: </w:t>
       </w:r>
       <w:r>
-        <w:t>true / false</w:t>
+        <w:t>200 OK.</w:t>
+      </w:r>
+    </w:p>
+    <w:p/>
+    <w:p>
+      <w:r>
+        <w:t xml:space="preserve">Send reset password Email to </w:t>
+      </w:r>
+      <w:r>
+        <w:t>user</w:t>
+      </w:r>
+      <w:r>
+        <w:t xml:space="preserve"> email.</w:t>
       </w:r>
     </w:p>
     <w:p/>
@@ -626,7 +765,7 @@
     <w:p/>
     <w:p/>
     <w:sectPr>
-      <w:headerReference w:type="default" r:id="rId7"/>
+      <w:headerReference w:type="default" r:id="rId6"/>
       <w:pgSz w:w="12240" w:h="15840"/>
       <w:pgMar w:top="1440" w:right="1440" w:bottom="1440" w:left="1440" w:header="720" w:footer="720" w:gutter="0"/>
       <w:cols w:space="720"/>
@@ -766,6 +905,7 @@
                             <w:dataBinding w:prefixMappings="xmlns:ns0='http://purl.org/dc/elements/1.1/' xmlns:ns1='http://schemas.openxmlformats.org/package/2006/metadata/core-properties' " w:xpath="/ns1:coreProperties[1]/ns0:title[1]" w:storeItemID="{6C3C8BC8-F283-45AE-878A-BAB7291924A1}"/>
                             <w:text/>
                           </w:sdtPr>
+                          <w:sdtEndPr/>
                           <w:sdtContent>
                             <w:p>
                               <w:pPr>
@@ -811,6 +951,7 @@
                       <w:dataBinding w:prefixMappings="xmlns:ns0='http://purl.org/dc/elements/1.1/' xmlns:ns1='http://schemas.openxmlformats.org/package/2006/metadata/core-properties' " w:xpath="/ns1:coreProperties[1]/ns0:title[1]" w:storeItemID="{6C3C8BC8-F283-45AE-878A-BAB7291924A1}"/>
                       <w:text/>
                     </w:sdtPr>
+                    <w:sdtEndPr/>
                     <w:sdtContent>
                       <w:p>
                         <w:pPr>

</xml_diff>